<commit_message>
cv update due to Domain name
</commit_message>
<xml_diff>
--- a/src/components/files/CV - Jack Breeton.docx
+++ b/src/components/files/CV - Jack Breeton.docx
@@ -826,7 +826,7 @@
           <w:u w:val="none"/>
           <w:lang w:eastAsia="en-GB"/>
         </w:rPr>
-        <w:t>Personal Portfolio - https://jack-breeton-portfolio.vercel.app/</w:t>
+        <w:t>Personal Portfolio - https://jackbreeton.dev/</w:t>
       </w:r>
     </w:p>
     <w:p>
@@ -3922,7 +3922,7 @@
       <w:kern w:val="0"/>
       <w:sz w:val="20"/>
       <w:szCs w:val="32"/>
-      <w:lang w:eastAsia="en-GB" w:val="en-GB" w:bidi="ar-SA"/>
+      <w:lang w:val="en-GB" w:eastAsia="en-GB" w:bidi="ar-SA"/>
     </w:rPr>
   </w:style>
   <w:style w:type="character" w:styleId="DefaultParagraphFont" w:default="1">
@@ -4417,7 +4417,7 @@
       <w:kern w:val="0"/>
       <w:sz w:val="32"/>
       <w:szCs w:val="32"/>
-      <w:lang w:eastAsia="en-GB" w:val="en-GB" w:bidi="ar-SA"/>
+      <w:lang w:val="en-GB" w:eastAsia="en-GB" w:bidi="ar-SA"/>
     </w:rPr>
   </w:style>
   <w:style w:type="paragraph" w:styleId="NoSpacing">

</xml_diff>